<commit_message>
Rearrange files and folders.
</commit_message>
<xml_diff>
--- a/Python Advanced Module/Python Advanced Course/03. Multidimensional Lists/Exercises/Multidimensional Lists Exercises.docx
+++ b/Python Advanced Module/Python Advanced Course/03. Multidimensional Lists/Exercises/Multidimensional Lists Exercises.docx
@@ -12,8 +12,6 @@
           <w:lang w:val="bg-BG"/>
         </w:rPr>
       </w:pPr>
-      <w:bookmarkStart w:id="0" w:name="_GoBack"/>
-      <w:bookmarkEnd w:id="0"/>
       <w:r>
         <w:rPr>
           <w:sz w:val="52"/>
@@ -1271,8 +1269,8 @@
                 <w:noProof/>
               </w:rPr>
             </w:pPr>
-            <w:bookmarkStart w:id="1" w:name="OLE_LINK1"/>
-            <w:bookmarkStart w:id="2" w:name="OLE_LINK2"/>
+            <w:bookmarkStart w:id="0" w:name="OLE_LINK1"/>
+            <w:bookmarkStart w:id="1" w:name="OLE_LINK2"/>
             <w:r>
               <w:rPr>
                 <w:bCs/>
@@ -1280,8 +1278,8 @@
               </w:rPr>
               <w:t>No 2 x 2 squares of equal cells exist.</w:t>
             </w:r>
+            <w:bookmarkEnd w:id="0"/>
             <w:bookmarkEnd w:id="1"/>
-            <w:bookmarkEnd w:id="2"/>
           </w:p>
         </w:tc>
       </w:tr>
@@ -3250,9 +3248,10 @@
                 <w:noProof/>
                 <w:sz w:val="21"/>
                 <w:szCs w:val="21"/>
-                <w:lang w:val="bg-BG"/>
-              </w:rPr>
-            </w:pPr>
+              </w:rPr>
+            </w:pPr>
+            <w:bookmarkStart w:id="2" w:name="_GoBack"/>
+            <w:bookmarkEnd w:id="2"/>
             <w:r>
               <w:rPr>
                 <w:rFonts w:ascii="Consolas" w:hAnsi="Consolas" w:cs="Consolas"/>
@@ -3272,7 +3271,6 @@
                 <w:noProof/>
                 <w:sz w:val="21"/>
                 <w:szCs w:val="21"/>
-                <w:lang w:val="bg-BG"/>
               </w:rPr>
             </w:pPr>
             <w:r>
@@ -3282,7 +3280,7 @@
                 <w:sz w:val="21"/>
                 <w:szCs w:val="21"/>
               </w:rPr>
-              <w:t>iSoftU</w:t>
+              <w:t>UtfoSi</w:t>
             </w:r>
           </w:p>
           <w:p>
@@ -3294,7 +3292,6 @@
                 <w:noProof/>
                 <w:sz w:val="21"/>
                 <w:szCs w:val="21"/>
-                <w:lang w:val="bg-BG"/>
               </w:rPr>
             </w:pPr>
             <w:r>
@@ -3316,7 +3313,6 @@
                 <w:noProof/>
                 <w:sz w:val="21"/>
                 <w:szCs w:val="21"/>
-                <w:lang w:val="bg-BG"/>
               </w:rPr>
             </w:pPr>
             <w:r>
@@ -3326,7 +3322,7 @@
                 <w:sz w:val="21"/>
                 <w:szCs w:val="21"/>
               </w:rPr>
-              <w:t>UniSof</w:t>
+              <w:t>foSinU</w:t>
             </w:r>
           </w:p>
           <w:p>
@@ -4545,67 +4541,6 @@
           </w:p>
         </w:tc>
       </w:tr>
-      <w:tr>
-        <w:trPr>
-          <w:trHeight w:val="2170"/>
-        </w:trPr>
-        <w:tc>
-          <w:tcPr>
-            <w:tcW w:w="1257" w:type="dxa"/>
-            <w:tcBorders>
-              <w:top w:val="single" w:sz="4" w:space="0" w:color="00000A"/>
-              <w:left w:val="single" w:sz="4" w:space="0" w:color="00000A"/>
-              <w:bottom w:val="single" w:sz="4" w:space="0" w:color="00000A"/>
-              <w:right w:val="single" w:sz="4" w:space="0" w:color="00000A"/>
-            </w:tcBorders>
-            <w:shd w:val="clear" w:color="auto" w:fill="FFFFFF"/>
-            <w:tcMar>
-              <w:top w:w="80" w:type="dxa"/>
-              <w:left w:w="80" w:type="dxa"/>
-              <w:bottom w:w="80" w:type="dxa"/>
-              <w:right w:w="80" w:type="dxa"/>
-            </w:tcMar>
-          </w:tcPr>
-          <w:p>
-            <w:pPr>
-              <w:pStyle w:val="Body"/>
-              <w:spacing w:after="0" w:line="240" w:lineRule="auto"/>
-              <w:rPr>
-                <w:rStyle w:val="apple-converted-space"/>
-              </w:rPr>
-            </w:pPr>
-          </w:p>
-        </w:tc>
-        <w:tc>
-          <w:tcPr>
-            <w:tcW w:w="1102" w:type="dxa"/>
-            <w:tcBorders>
-              <w:top w:val="single" w:sz="4" w:space="0" w:color="00000A"/>
-              <w:left w:val="single" w:sz="4" w:space="0" w:color="00000A"/>
-              <w:bottom w:val="single" w:sz="4" w:space="0" w:color="00000A"/>
-              <w:right w:val="single" w:sz="4" w:space="0" w:color="00000A"/>
-            </w:tcBorders>
-            <w:shd w:val="clear" w:color="auto" w:fill="FFFFFF"/>
-            <w:tcMar>
-              <w:top w:w="80" w:type="dxa"/>
-              <w:left w:w="80" w:type="dxa"/>
-              <w:bottom w:w="80" w:type="dxa"/>
-              <w:right w:w="80" w:type="dxa"/>
-            </w:tcMar>
-          </w:tcPr>
-          <w:p>
-            <w:pPr>
-              <w:pStyle w:val="Body"/>
-              <w:spacing w:after="0" w:line="240" w:lineRule="auto"/>
-              <w:rPr>
-                <w:rStyle w:val="apple-converted-space"/>
-                <w:rFonts w:ascii="Consolas" w:eastAsia="Consolas" w:hAnsi="Consolas" w:cs="Consolas"/>
-                <w:noProof/>
-              </w:rPr>
-            </w:pPr>
-          </w:p>
-        </w:tc>
-      </w:tr>
     </w:tbl>
     <w:p>
       <w:pPr>
@@ -5359,7 +5294,6 @@
           <w:rFonts w:eastAsia="MS Mincho"/>
           <w:lang w:eastAsia="ja-JP"/>
         </w:rPr>
-        <w:lastRenderedPageBreak/>
         <w:t xml:space="preserve">The integers of the matrix will be in range </w:t>
       </w:r>
       <w:r>
@@ -5611,6 +5545,7 @@
                 <w:szCs w:val="21"/>
                 <w:highlight w:val="darkCyan"/>
               </w:rPr>
+              <w:lastRenderedPageBreak/>
               <w:t>9</w:t>
             </w:r>
             <w:r>
@@ -5761,6 +5696,7 @@
                 <w:sz w:val="21"/>
                 <w:szCs w:val="21"/>
               </w:rPr>
+              <w:lastRenderedPageBreak/>
               <w:t>Alive cells: 3</w:t>
             </w:r>
           </w:p>
@@ -5827,6 +5763,7 @@
                 <w:sz w:val="21"/>
                 <w:szCs w:val="21"/>
               </w:rPr>
+              <w:lastRenderedPageBreak/>
               <w:t>-3 -3 0 2</w:t>
             </w:r>
           </w:p>
@@ -5896,6 +5833,7 @@
                 <w:sz w:val="21"/>
                 <w:szCs w:val="21"/>
               </w:rPr>
+              <w:lastRenderedPageBreak/>
               <w:t xml:space="preserve">First the bomb with value </w:t>
             </w:r>
             <w:r>
@@ -5978,7 +5916,17 @@
                 <w:sz w:val="21"/>
                 <w:szCs w:val="21"/>
               </w:rPr>
-              <w:t xml:space="preserve"> will explode and reduce its neighbour cells. In the end the bomb with coordinates </w:t>
+              <w:t xml:space="preserve"> will explode and reduce its </w:t>
+            </w:r>
+            <w:r>
+              <w:rPr>
+                <w:rFonts w:ascii="Consolas" w:hAnsi="Consolas" w:cs="Consolas"/>
+                <w:noProof/>
+                <w:sz w:val="21"/>
+                <w:szCs w:val="21"/>
+              </w:rPr>
+              <w:lastRenderedPageBreak/>
+              <w:t xml:space="preserve">neighbour cells. In the end the bomb with coordinates </w:t>
             </w:r>
             <w:r>
               <w:rPr>
@@ -6125,6 +6073,7 @@
                 <w:sz w:val="21"/>
                 <w:szCs w:val="21"/>
               </w:rPr>
+              <w:lastRenderedPageBreak/>
               <w:t>3</w:t>
             </w:r>
           </w:p>
@@ -6377,6 +6326,15 @@
                 <w:sz w:val="21"/>
                 <w:szCs w:val="21"/>
               </w:rPr>
+              <w:t xml:space="preserve">3 </w:t>
+            </w:r>
+            <w:r>
+              <w:rPr>
+                <w:rFonts w:ascii="Consolas" w:hAnsi="Consolas" w:cs="Consolas"/>
+                <w:noProof/>
+                <w:sz w:val="21"/>
+                <w:szCs w:val="21"/>
+              </w:rPr>
               <w:t>-8 0</w:t>
             </w:r>
           </w:p>
@@ -6432,7 +6390,6 @@
     </w:p>
     <w:p>
       <w:pPr>
-        <w:ind w:firstLine="360"/>
         <w:jc w:val="both"/>
         <w:rPr>
           <w:noProof/>
@@ -6856,55 +6813,21 @@
           <w:rFonts w:ascii="Consolas" w:hAnsi="Consolas"/>
           <w:b/>
         </w:rPr>
-        <w:t>You collected all coals! ({</w:t>
-      </w:r>
-      <w:proofErr w:type="spellStart"/>
-      <w:proofErr w:type="gramStart"/>
+        <w:t>You collected all coals! ({rowIndex}</w:t>
+      </w:r>
       <w:r>
         <w:rPr>
           <w:rFonts w:ascii="Consolas" w:hAnsi="Consolas"/>
           <w:b/>
         </w:rPr>
-        <w:t>rowIndex</w:t>
-      </w:r>
-      <w:proofErr w:type="spellEnd"/>
-      <w:proofErr w:type="gramEnd"/>
+        <w:t>,</w:t>
+      </w:r>
       <w:r>
         <w:rPr>
           <w:rFonts w:ascii="Consolas" w:hAnsi="Consolas"/>
           <w:b/>
         </w:rPr>
-        <w:t>}</w:t>
-      </w:r>
-      <w:r>
-        <w:rPr>
-          <w:rFonts w:ascii="Consolas" w:hAnsi="Consolas"/>
-          <w:b/>
-        </w:rPr>
-        <w:t>,</w:t>
-      </w:r>
-      <w:r>
-        <w:rPr>
-          <w:rFonts w:ascii="Consolas" w:hAnsi="Consolas"/>
-          <w:b/>
-        </w:rPr>
-        <w:t xml:space="preserve"> {</w:t>
-      </w:r>
-      <w:proofErr w:type="spellStart"/>
-      <w:r>
-        <w:rPr>
-          <w:rFonts w:ascii="Consolas" w:hAnsi="Consolas"/>
-          <w:b/>
-        </w:rPr>
-        <w:t>colIndex</w:t>
-      </w:r>
-      <w:proofErr w:type="spellEnd"/>
-      <w:r>
-        <w:rPr>
-          <w:rFonts w:ascii="Consolas" w:hAnsi="Consolas"/>
-          <w:b/>
-        </w:rPr>
-        <w:t>})</w:t>
+        <w:t xml:space="preserve"> {colIndex})</w:t>
       </w:r>
       <w:r>
         <w:rPr>
@@ -6989,55 +6912,21 @@
           <w:rFonts w:ascii="Consolas" w:hAnsi="Consolas"/>
           <w:b/>
         </w:rPr>
-        <w:t>Game over! ({</w:t>
-      </w:r>
-      <w:proofErr w:type="spellStart"/>
-      <w:proofErr w:type="gramStart"/>
+        <w:t>Game over! ({rowIndex}</w:t>
+      </w:r>
       <w:r>
         <w:rPr>
           <w:rFonts w:ascii="Consolas" w:hAnsi="Consolas"/>
           <w:b/>
         </w:rPr>
-        <w:t>rowIndex</w:t>
-      </w:r>
-      <w:proofErr w:type="spellEnd"/>
-      <w:proofErr w:type="gramEnd"/>
+        <w:t>,</w:t>
+      </w:r>
       <w:r>
         <w:rPr>
           <w:rFonts w:ascii="Consolas" w:hAnsi="Consolas"/>
           <w:b/>
         </w:rPr>
-        <w:t>}</w:t>
-      </w:r>
-      <w:r>
-        <w:rPr>
-          <w:rFonts w:ascii="Consolas" w:hAnsi="Consolas"/>
-          <w:b/>
-        </w:rPr>
-        <w:t>,</w:t>
-      </w:r>
-      <w:r>
-        <w:rPr>
-          <w:rFonts w:ascii="Consolas" w:hAnsi="Consolas"/>
-          <w:b/>
-        </w:rPr>
-        <w:t xml:space="preserve"> {</w:t>
-      </w:r>
-      <w:proofErr w:type="spellStart"/>
-      <w:r>
-        <w:rPr>
-          <w:rFonts w:ascii="Consolas" w:hAnsi="Consolas"/>
-          <w:b/>
-        </w:rPr>
-        <w:t>colIndex</w:t>
-      </w:r>
-      <w:proofErr w:type="spellEnd"/>
-      <w:r>
-        <w:rPr>
-          <w:rFonts w:ascii="Consolas" w:hAnsi="Consolas"/>
-          <w:b/>
-        </w:rPr>
-        <w:t>})</w:t>
+        <w:t xml:space="preserve"> {colIndex})</w:t>
       </w:r>
       <w:r>
         <w:rPr>
@@ -7093,71 +6982,21 @@
           <w:rFonts w:ascii="Consolas" w:hAnsi="Consolas"/>
           <w:b/>
         </w:rPr>
-        <w:t>{</w:t>
-      </w:r>
-      <w:proofErr w:type="spellStart"/>
+        <w:t>{remainingCoals} coals left. ({rowIndex}</w:t>
+      </w:r>
       <w:r>
         <w:rPr>
           <w:rFonts w:ascii="Consolas" w:hAnsi="Consolas"/>
           <w:b/>
         </w:rPr>
-        <w:t>remainingCoals</w:t>
-      </w:r>
-      <w:proofErr w:type="spellEnd"/>
+        <w:t>,</w:t>
+      </w:r>
       <w:r>
         <w:rPr>
           <w:rFonts w:ascii="Consolas" w:hAnsi="Consolas"/>
           <w:b/>
         </w:rPr>
-        <w:t>} coals left. ({</w:t>
-      </w:r>
-      <w:proofErr w:type="spellStart"/>
-      <w:proofErr w:type="gramStart"/>
-      <w:r>
-        <w:rPr>
-          <w:rFonts w:ascii="Consolas" w:hAnsi="Consolas"/>
-          <w:b/>
-        </w:rPr>
-        <w:t>rowIndex</w:t>
-      </w:r>
-      <w:proofErr w:type="spellEnd"/>
-      <w:proofErr w:type="gramEnd"/>
-      <w:r>
-        <w:rPr>
-          <w:rFonts w:ascii="Consolas" w:hAnsi="Consolas"/>
-          <w:b/>
-        </w:rPr>
-        <w:t>}</w:t>
-      </w:r>
-      <w:r>
-        <w:rPr>
-          <w:rFonts w:ascii="Consolas" w:hAnsi="Consolas"/>
-          <w:b/>
-        </w:rPr>
-        <w:t>,</w:t>
-      </w:r>
-      <w:r>
-        <w:rPr>
-          <w:rFonts w:ascii="Consolas" w:hAnsi="Consolas"/>
-          <w:b/>
-        </w:rPr>
-        <w:t xml:space="preserve"> {</w:t>
-      </w:r>
-      <w:proofErr w:type="spellStart"/>
-      <w:r>
-        <w:rPr>
-          <w:rFonts w:ascii="Consolas" w:hAnsi="Consolas"/>
-          <w:b/>
-        </w:rPr>
-        <w:t>colIndex</w:t>
-      </w:r>
-      <w:proofErr w:type="spellEnd"/>
-      <w:r>
-        <w:rPr>
-          <w:rFonts w:ascii="Consolas" w:hAnsi="Consolas"/>
-          <w:b/>
-        </w:rPr>
-        <w:t>})</w:t>
+        <w:t xml:space="preserve"> {colIndex})</w:t>
       </w:r>
       <w:r>
         <w:rPr>
@@ -7396,7 +7235,6 @@
         </w:rPr>
       </w:pPr>
       <w:r>
-        <w:lastRenderedPageBreak/>
         <w:t>If all the coals have been collected</w:t>
       </w:r>
       <w:r>
@@ -7417,53 +7255,21 @@
           <w:rFonts w:ascii="Consolas" w:hAnsi="Consolas"/>
           <w:b/>
         </w:rPr>
-        <w:t>You collected all coals! ({</w:t>
-      </w:r>
-      <w:proofErr w:type="spellStart"/>
+        <w:t>You collected all coals! ({rowIndex}</w:t>
+      </w:r>
       <w:r>
         <w:rPr>
           <w:rFonts w:ascii="Consolas" w:hAnsi="Consolas"/>
           <w:b/>
         </w:rPr>
-        <w:t>rowIndex</w:t>
-      </w:r>
-      <w:proofErr w:type="spellEnd"/>
+        <w:t>,</w:t>
+      </w:r>
       <w:r>
         <w:rPr>
           <w:rFonts w:ascii="Consolas" w:hAnsi="Consolas"/>
           <w:b/>
         </w:rPr>
-        <w:t>}</w:t>
-      </w:r>
-      <w:r>
-        <w:rPr>
-          <w:rFonts w:ascii="Consolas" w:hAnsi="Consolas"/>
-          <w:b/>
-        </w:rPr>
-        <w:t>,</w:t>
-      </w:r>
-      <w:r>
-        <w:rPr>
-          <w:rFonts w:ascii="Consolas" w:hAnsi="Consolas"/>
-          <w:b/>
-        </w:rPr>
-        <w:t xml:space="preserve"> {</w:t>
-      </w:r>
-      <w:proofErr w:type="spellStart"/>
-      <w:r>
-        <w:rPr>
-          <w:rFonts w:ascii="Consolas" w:hAnsi="Consolas"/>
-          <w:b/>
-        </w:rPr>
-        <w:t>colIndex</w:t>
-      </w:r>
-      <w:proofErr w:type="spellEnd"/>
-      <w:r>
-        <w:rPr>
-          <w:rFonts w:ascii="Consolas" w:hAnsi="Consolas"/>
-          <w:b/>
-        </w:rPr>
-        <w:t>})</w:t>
+        <w:t xml:space="preserve"> {colIndex})</w:t>
       </w:r>
       <w:r>
         <w:rPr>
@@ -7509,53 +7315,21 @@
           <w:rFonts w:ascii="Consolas" w:hAnsi="Consolas"/>
           <w:b/>
         </w:rPr>
-        <w:t>Game over! ({</w:t>
-      </w:r>
-      <w:proofErr w:type="spellStart"/>
+        <w:t>Game over! ({rowIndex}</w:t>
+      </w:r>
       <w:r>
         <w:rPr>
           <w:rFonts w:ascii="Consolas" w:hAnsi="Consolas"/>
           <w:b/>
         </w:rPr>
-        <w:t>rowIndex</w:t>
-      </w:r>
-      <w:proofErr w:type="spellEnd"/>
+        <w:t>,</w:t>
+      </w:r>
       <w:r>
         <w:rPr>
           <w:rFonts w:ascii="Consolas" w:hAnsi="Consolas"/>
           <w:b/>
         </w:rPr>
-        <w:t>}</w:t>
-      </w:r>
-      <w:r>
-        <w:rPr>
-          <w:rFonts w:ascii="Consolas" w:hAnsi="Consolas"/>
-          <w:b/>
-        </w:rPr>
-        <w:t>,</w:t>
-      </w:r>
-      <w:r>
-        <w:rPr>
-          <w:rFonts w:ascii="Consolas" w:hAnsi="Consolas"/>
-          <w:b/>
-        </w:rPr>
-        <w:t xml:space="preserve"> {</w:t>
-      </w:r>
-      <w:proofErr w:type="spellStart"/>
-      <w:r>
-        <w:rPr>
-          <w:rFonts w:ascii="Consolas" w:hAnsi="Consolas"/>
-          <w:b/>
-        </w:rPr>
-        <w:t>colIndex</w:t>
-      </w:r>
-      <w:proofErr w:type="spellEnd"/>
-      <w:r>
-        <w:rPr>
-          <w:rFonts w:ascii="Consolas" w:hAnsi="Consolas"/>
-          <w:b/>
-        </w:rPr>
-        <w:t>})</w:t>
+        <w:t xml:space="preserve"> {colIndex})</w:t>
       </w:r>
       <w:r>
         <w:rPr>
@@ -7632,6 +7406,7 @@
         <w:rPr>
           <w:rFonts w:eastAsia="MS Mincho"/>
         </w:rPr>
+        <w:lastRenderedPageBreak/>
         <w:t>Constraints</w:t>
       </w:r>
     </w:p>
@@ -8042,7 +7817,21 @@
                 <w:rFonts w:asciiTheme="minorHAnsi" w:hAnsiTheme="minorHAnsi" w:cstheme="minorHAnsi"/>
                 <w:b w:val="0"/>
               </w:rPr>
-              <w:t>up right right right down</w:t>
+              <w:t>up right right</w:t>
+            </w:r>
+            <w:r>
+              <w:rPr>
+                <w:rFonts w:asciiTheme="minorHAnsi" w:hAnsiTheme="minorHAnsi" w:cstheme="minorHAnsi"/>
+                <w:b w:val="0"/>
+              </w:rPr>
+              <w:t xml:space="preserve"> right</w:t>
+            </w:r>
+            <w:r>
+              <w:rPr>
+                <w:rFonts w:asciiTheme="minorHAnsi" w:hAnsiTheme="minorHAnsi" w:cstheme="minorHAnsi"/>
+                <w:b w:val="0"/>
+              </w:rPr>
+              <w:t xml:space="preserve"> down</w:t>
             </w:r>
           </w:p>
           <w:p>
@@ -8442,7 +8231,6 @@
         </w:rPr>
       </w:pPr>
       <w:r>
-        <w:lastRenderedPageBreak/>
         <w:t>First</w:t>
       </w:r>
       <w:r>
@@ -8739,6 +8527,7 @@
         <w:rPr>
           <w:b/>
         </w:rPr>
+        <w:lastRenderedPageBreak/>
         <w:t>After</w:t>
       </w:r>
       <w:r>
@@ -10005,7 +9794,6 @@
                 <w:sz w:val="21"/>
                 <w:szCs w:val="21"/>
               </w:rPr>
-              <w:lastRenderedPageBreak/>
               <w:t>LLLLLLLL</w:t>
             </w:r>
           </w:p>
@@ -10036,7 +9824,6 @@
                 <w:sz w:val="21"/>
                 <w:szCs w:val="21"/>
               </w:rPr>
-              <w:lastRenderedPageBreak/>
               <w:t>.B...</w:t>
             </w:r>
           </w:p>
@@ -12011,7 +11798,7 @@
                               <w:sz w:val="18"/>
                               <w:szCs w:val="18"/>
                             </w:rPr>
-                            <w:t>2</w:t>
+                            <w:t>4</w:t>
                           </w:r>
                           <w:r>
                             <w:rPr>
@@ -12054,7 +11841,7 @@
                               <w:sz w:val="18"/>
                               <w:szCs w:val="18"/>
                             </w:rPr>
-                            <w:t>9</w:t>
+                            <w:t>8</w:t>
                           </w:r>
                           <w:r>
                             <w:rPr>
@@ -12136,7 +11923,7 @@
                         <w:sz w:val="18"/>
                         <w:szCs w:val="18"/>
                       </w:rPr>
-                      <w:t>2</w:t>
+                      <w:t>4</w:t>
                     </w:r>
                     <w:r>
                       <w:rPr>
@@ -12179,7 +11966,7 @@
                         <w:sz w:val="18"/>
                         <w:szCs w:val="18"/>
                       </w:rPr>
-                      <w:t>9</w:t>
+                      <w:t>8</w:t>
                     </w:r>
                     <w:r>
                       <w:rPr>
@@ -16324,7 +16111,7 @@
 </file>
 
 <file path=customXml/itemProps4.xml><?xml version="1.0" encoding="utf-8"?>
-<ds:datastoreItem xmlns:ds="http://schemas.openxmlformats.org/officeDocument/2006/customXml" ds:itemID="{D37094D4-15E9-4D23-9125-AC5C54F91DE7}">
+<ds:datastoreItem xmlns:ds="http://schemas.openxmlformats.org/officeDocument/2006/customXml" ds:itemID="{942069A8-5A92-4D80-AF2B-A1C1BC48114D}">
   <ds:schemaRefs>
     <ds:schemaRef ds:uri="http://schemas.openxmlformats.org/officeDocument/2006/bibliography"/>
   </ds:schemaRefs>

</xml_diff>